<commit_message>
fix: validating QR code
</commit_message>
<xml_diff>
--- a/Qr code api/QrCodeGeneratorValidator.docx
+++ b/Qr code api/QrCodeGeneratorValidator.docx
@@ -11,15 +11,7 @@
         </w:rPr>
       </w:pPr>
       <w:r>
-        <w:t>Генератор/</w:t>
-      </w:r>
-      <w:proofErr w:type="spellStart"/>
-      <w:r>
-        <w:t>валидатор</w:t>
-      </w:r>
-      <w:proofErr w:type="spellEnd"/>
-      <w:r>
-        <w:t xml:space="preserve"> </w:t>
+        <w:t xml:space="preserve">Генератор/валидатор </w:t>
       </w:r>
       <w:r>
         <w:rPr>
@@ -62,7 +54,6 @@
       <w:r>
         <w:t xml:space="preserve">Метода </w:t>
       </w:r>
-      <w:proofErr w:type="spellStart"/>
       <w:r>
         <w:rPr>
           <w:i/>
@@ -71,7 +62,6 @@
         </w:rPr>
         <w:t>qrCodeGenerator</w:t>
       </w:r>
-      <w:proofErr w:type="spellEnd"/>
     </w:p>
     <w:p>
       <w:pPr>
@@ -137,13 +127,8 @@
         </w:rPr>
         <w:t xml:space="preserve">64 </w:t>
       </w:r>
-      <w:proofErr w:type="spellStart"/>
-      <w:r>
-        <w:t>енкодирану</w:t>
-      </w:r>
-      <w:proofErr w:type="spellEnd"/>
-      <w:r>
-        <w:t xml:space="preserve"> слику </w:t>
+      <w:r>
+        <w:t xml:space="preserve">енкодирану слику </w:t>
       </w:r>
       <w:r>
         <w:rPr>
@@ -174,15 +159,7 @@
         <w:t>Захтев</w:t>
       </w:r>
       <w:r>
-        <w:t xml:space="preserve">: Потребно је да је тип </w:t>
-      </w:r>
-      <w:proofErr w:type="spellStart"/>
-      <w:r>
-        <w:t>захтева</w:t>
-      </w:r>
-      <w:proofErr w:type="spellEnd"/>
-      <w:r>
-        <w:t xml:space="preserve"> </w:t>
+        <w:t xml:space="preserve">: Потребно је да је тип захтева </w:t>
       </w:r>
       <w:r>
         <w:rPr>
@@ -191,7 +168,13 @@
         <w:t>POST</w:t>
       </w:r>
       <w:r>
-        <w:t xml:space="preserve">, параметар који се шаље у </w:t>
+        <w:t xml:space="preserve">, </w:t>
+      </w:r>
+      <w:r>
+        <w:t xml:space="preserve">а да је </w:t>
+      </w:r>
+      <w:r>
+        <w:t xml:space="preserve">параметар који се шаље у </w:t>
       </w:r>
       <w:r>
         <w:rPr>
@@ -200,16 +183,14 @@
         <w:t>body</w:t>
       </w:r>
       <w:r>
-        <w:t xml:space="preserve">-ју је типа </w:t>
-      </w:r>
-      <w:proofErr w:type="spellStart"/>
+        <w:t xml:space="preserve">-ју типа </w:t>
+      </w:r>
       <w:r>
         <w:rPr>
           <w:lang w:val="en-US"/>
         </w:rPr>
         <w:t>json</w:t>
       </w:r>
-      <w:proofErr w:type="spellEnd"/>
       <w:r>
         <w:t>:</w:t>
       </w:r>
@@ -453,7 +434,6 @@
         <w:lastRenderedPageBreak/>
         <w:t xml:space="preserve">Метода </w:t>
       </w:r>
-      <w:proofErr w:type="spellStart"/>
       <w:r>
         <w:rPr>
           <w:i/>
@@ -478,7 +458,6 @@
         </w:rPr>
         <w:t>Generator</w:t>
       </w:r>
-      <w:proofErr w:type="spellEnd"/>
     </w:p>
     <w:p>
       <w:pPr>
@@ -569,15 +548,7 @@
         <w:t>кода. У супротном, корисник добија информацију да није послат исправан захтев</w:t>
       </w:r>
       <w:r>
-        <w:t xml:space="preserve"> и да код није </w:t>
-      </w:r>
-      <w:proofErr w:type="spellStart"/>
-      <w:r>
-        <w:t>изгенерисан</w:t>
-      </w:r>
-      <w:proofErr w:type="spellEnd"/>
-      <w:r>
-        <w:t>, без детаљног описа грешке</w:t>
+        <w:t xml:space="preserve"> и да код није изгенерисан, без детаљног описа грешке</w:t>
       </w:r>
       <w:r>
         <w:t>.</w:t>
@@ -596,15 +567,7 @@
         <w:t>Захтев</w:t>
       </w:r>
       <w:r>
-        <w:t xml:space="preserve">: Потребно је да је тип </w:t>
-      </w:r>
-      <w:proofErr w:type="spellStart"/>
-      <w:r>
-        <w:t>захтева</w:t>
-      </w:r>
-      <w:proofErr w:type="spellEnd"/>
-      <w:r>
-        <w:t xml:space="preserve"> </w:t>
+        <w:t xml:space="preserve">: Потребно је да је тип захтева </w:t>
       </w:r>
       <w:r>
         <w:rPr>
@@ -613,7 +576,13 @@
         <w:t>POST</w:t>
       </w:r>
       <w:r>
-        <w:t xml:space="preserve">, параметар који се шаље у </w:t>
+        <w:t>,</w:t>
+      </w:r>
+      <w:r>
+        <w:t xml:space="preserve"> а да је</w:t>
+      </w:r>
+      <w:r>
+        <w:t xml:space="preserve"> параметар који се шаље у </w:t>
       </w:r>
       <w:r>
         <w:rPr>
@@ -622,16 +591,14 @@
         <w:t>body</w:t>
       </w:r>
       <w:r>
-        <w:t xml:space="preserve">-ју је типа </w:t>
-      </w:r>
-      <w:proofErr w:type="spellStart"/>
+        <w:t xml:space="preserve">-ју типа </w:t>
+      </w:r>
       <w:r>
         <w:rPr>
           <w:lang w:val="en-US"/>
         </w:rPr>
         <w:t>json</w:t>
       </w:r>
-      <w:proofErr w:type="spellEnd"/>
       <w:r>
         <w:t>:</w:t>
       </w:r>
@@ -883,7 +850,6 @@
       <w:r>
         <w:t xml:space="preserve">Метода </w:t>
       </w:r>
-      <w:proofErr w:type="spellStart"/>
       <w:r>
         <w:rPr>
           <w:i/>
@@ -892,7 +858,6 @@
         </w:rPr>
         <w:t>validateQrCode</w:t>
       </w:r>
-      <w:proofErr w:type="spellEnd"/>
     </w:p>
     <w:p>
       <w:pPr>
@@ -942,15 +907,7 @@
         <w:t xml:space="preserve">: </w:t>
       </w:r>
       <w:r>
-        <w:t xml:space="preserve">Овом методом се може </w:t>
-      </w:r>
-      <w:proofErr w:type="spellStart"/>
-      <w:r>
-        <w:t>проверити</w:t>
-      </w:r>
-      <w:proofErr w:type="spellEnd"/>
-      <w:r>
-        <w:t xml:space="preserve"> исправност </w:t>
+        <w:t xml:space="preserve">Овом методом се може проверити исправност </w:t>
       </w:r>
       <w:r>
         <w:rPr>
@@ -981,24 +938,22 @@
         <w:t>Захтев</w:t>
       </w:r>
       <w:r>
-        <w:t xml:space="preserve">: Потребно је да је тип </w:t>
-      </w:r>
-      <w:proofErr w:type="spellStart"/>
-      <w:r>
-        <w:t>захтева</w:t>
-      </w:r>
-      <w:proofErr w:type="spellEnd"/>
-      <w:r>
-        <w:t xml:space="preserve"> </w:t>
-      </w:r>
-      <w:r>
-        <w:rPr>
-          <w:lang w:val="en-US"/>
-        </w:rPr>
-        <w:t>POST</w:t>
-      </w:r>
-      <w:r>
-        <w:t xml:space="preserve">, параметар који се шаље у </w:t>
+        <w:t xml:space="preserve">: Потребно је да је тип захтева </w:t>
+      </w:r>
+      <w:r>
+        <w:rPr>
+          <w:lang w:val="en-US"/>
+        </w:rPr>
+        <w:t>GET</w:t>
+      </w:r>
+      <w:r>
+        <w:t xml:space="preserve">, </w:t>
+      </w:r>
+      <w:r>
+        <w:t>а да је</w:t>
+      </w:r>
+      <w:r>
+        <w:t xml:space="preserve">параметар који се шаље у </w:t>
       </w:r>
       <w:r>
         <w:rPr>
@@ -1007,26 +962,22 @@
         <w:t>body</w:t>
       </w:r>
       <w:r>
-        <w:t xml:space="preserve">-ју је типа </w:t>
-      </w:r>
-      <w:proofErr w:type="spellStart"/>
+        <w:t xml:space="preserve">-ју типа </w:t>
+      </w:r>
       <w:r>
         <w:rPr>
           <w:lang w:val="en-US"/>
         </w:rPr>
         <w:t>json</w:t>
       </w:r>
-      <w:proofErr w:type="spellEnd"/>
-      <w:r>
-        <w:t xml:space="preserve"> и садржи </w:t>
-      </w:r>
-      <w:proofErr w:type="spellStart"/>
-      <w:r>
-        <w:t>енкодирану</w:t>
-      </w:r>
-      <w:proofErr w:type="spellEnd"/>
-      <w:r>
-        <w:t xml:space="preserve"> слику </w:t>
+      <w:r>
+        <w:t xml:space="preserve"> и</w:t>
+      </w:r>
+      <w:r>
+        <w:t xml:space="preserve"> да</w:t>
+      </w:r>
+      <w:r>
+        <w:t xml:space="preserve"> садржи енкодирану слику </w:t>
       </w:r>
       <w:r>
         <w:rPr>

</xml_diff>

<commit_message>
fix: validator generator description
</commit_message>
<xml_diff>
--- a/Qr code api/QrCodeGeneratorValidator.docx
+++ b/Qr code api/QrCodeGeneratorValidator.docx
@@ -11,7 +11,15 @@
         </w:rPr>
       </w:pPr>
       <w:r>
-        <w:t xml:space="preserve">Генератор/валидатор </w:t>
+        <w:t>Генератор/</w:t>
+      </w:r>
+      <w:proofErr w:type="spellStart"/>
+      <w:r>
+        <w:t>валидатор</w:t>
+      </w:r>
+      <w:proofErr w:type="spellEnd"/>
+      <w:r>
+        <w:t xml:space="preserve"> </w:t>
       </w:r>
       <w:r>
         <w:rPr>
@@ -54,6 +62,7 @@
       <w:r>
         <w:t xml:space="preserve">Метода </w:t>
       </w:r>
+      <w:proofErr w:type="spellStart"/>
       <w:r>
         <w:rPr>
           <w:i/>
@@ -62,6 +71,7 @@
         </w:rPr>
         <w:t>qrCodeGenerator</w:t>
       </w:r>
+      <w:proofErr w:type="spellEnd"/>
     </w:p>
     <w:p>
       <w:pPr>
@@ -127,8 +137,13 @@
         </w:rPr>
         <w:t xml:space="preserve">64 </w:t>
       </w:r>
-      <w:r>
-        <w:t xml:space="preserve">енкодирану слику </w:t>
+      <w:proofErr w:type="spellStart"/>
+      <w:r>
+        <w:t>енкодирану</w:t>
+      </w:r>
+      <w:proofErr w:type="spellEnd"/>
+      <w:r>
+        <w:t xml:space="preserve"> слику </w:t>
       </w:r>
       <w:r>
         <w:rPr>
@@ -159,7 +174,15 @@
         <w:t>Захтев</w:t>
       </w:r>
       <w:r>
-        <w:t xml:space="preserve">: Потребно је да је тип захтева </w:t>
+        <w:t xml:space="preserve">: Потребно је да је тип </w:t>
+      </w:r>
+      <w:proofErr w:type="spellStart"/>
+      <w:r>
+        <w:t>захтева</w:t>
+      </w:r>
+      <w:proofErr w:type="spellEnd"/>
+      <w:r>
+        <w:t xml:space="preserve"> </w:t>
       </w:r>
       <w:r>
         <w:rPr>
@@ -185,12 +208,14 @@
       <w:r>
         <w:t xml:space="preserve">-ју типа </w:t>
       </w:r>
+      <w:proofErr w:type="spellStart"/>
       <w:r>
         <w:rPr>
           <w:lang w:val="en-US"/>
         </w:rPr>
         <w:t>json</w:t>
       </w:r>
+      <w:proofErr w:type="spellEnd"/>
       <w:r>
         <w:t>:</w:t>
       </w:r>
@@ -434,6 +459,7 @@
         <w:lastRenderedPageBreak/>
         <w:t xml:space="preserve">Метода </w:t>
       </w:r>
+      <w:proofErr w:type="spellStart"/>
       <w:r>
         <w:rPr>
           <w:i/>
@@ -458,6 +484,7 @@
         </w:rPr>
         <w:t>Generator</w:t>
       </w:r>
+      <w:proofErr w:type="spellEnd"/>
     </w:p>
     <w:p>
       <w:pPr>
@@ -524,13 +551,7 @@
         <w:t>Опис</w:t>
       </w:r>
       <w:r>
-        <w:t xml:space="preserve">: Ако је захтев у исправном формату, метода враћа кориснику </w:t>
-      </w:r>
-      <w:r>
-        <w:t>бинарну</w:t>
-      </w:r>
-      <w:r>
-        <w:t xml:space="preserve"> слику </w:t>
+        <w:t xml:space="preserve">: Ако је захтев у исправном формату, метода враћа кориснику бинарну слику </w:t>
       </w:r>
       <w:r>
         <w:rPr>
@@ -548,7 +569,15 @@
         <w:t>кода. У супротном, корисник добија информацију да није послат исправан захтев</w:t>
       </w:r>
       <w:r>
-        <w:t xml:space="preserve"> и да код није изгенерисан, без детаљног описа грешке</w:t>
+        <w:t xml:space="preserve"> и да код није </w:t>
+      </w:r>
+      <w:proofErr w:type="spellStart"/>
+      <w:r>
+        <w:t>изгенерисан</w:t>
+      </w:r>
+      <w:proofErr w:type="spellEnd"/>
+      <w:r>
+        <w:t>, без детаљног описа грешке</w:t>
       </w:r>
       <w:r>
         <w:t>.</w:t>
@@ -567,7 +596,15 @@
         <w:t>Захтев</w:t>
       </w:r>
       <w:r>
-        <w:t xml:space="preserve">: Потребно је да је тип захтева </w:t>
+        <w:t xml:space="preserve">: Потребно је да је тип </w:t>
+      </w:r>
+      <w:proofErr w:type="spellStart"/>
+      <w:r>
+        <w:t>захтева</w:t>
+      </w:r>
+      <w:proofErr w:type="spellEnd"/>
+      <w:r>
+        <w:t xml:space="preserve"> </w:t>
       </w:r>
       <w:r>
         <w:rPr>
@@ -593,12 +630,14 @@
       <w:r>
         <w:t xml:space="preserve">-ју типа </w:t>
       </w:r>
+      <w:proofErr w:type="spellStart"/>
       <w:r>
         <w:rPr>
           <w:lang w:val="en-US"/>
         </w:rPr>
         <w:t>json</w:t>
       </w:r>
+      <w:proofErr w:type="spellEnd"/>
       <w:r>
         <w:t>:</w:t>
       </w:r>
@@ -665,14 +704,7 @@
           <w:b/>
           <w:bCs/>
         </w:rPr>
-        <w:t>Одговор</w:t>
-      </w:r>
-      <w:r>
-        <w:rPr>
-          <w:b/>
-          <w:bCs/>
-        </w:rPr>
-        <w:t xml:space="preserve">: </w:t>
+        <w:t xml:space="preserve">Одговор: </w:t>
       </w:r>
       <w:r>
         <w:rPr>
@@ -737,10 +769,7 @@
         <w:br/>
       </w:r>
       <w:r>
-        <w:t>Неи</w:t>
-      </w:r>
-      <w:r>
-        <w:t xml:space="preserve">справно: </w:t>
+        <w:t xml:space="preserve">Неисправно: </w:t>
       </w:r>
       <w:r>
         <w:br/>
@@ -850,6 +879,7 @@
       <w:r>
         <w:t xml:space="preserve">Метода </w:t>
       </w:r>
+      <w:proofErr w:type="spellStart"/>
       <w:r>
         <w:rPr>
           <w:i/>
@@ -858,6 +888,7 @@
         </w:rPr>
         <w:t>validateQrCode</w:t>
       </w:r>
+      <w:proofErr w:type="spellEnd"/>
     </w:p>
     <w:p>
       <w:pPr>
@@ -904,10 +935,15 @@
         <w:t>Опис</w:t>
       </w:r>
       <w:r>
-        <w:t xml:space="preserve">: </w:t>
-      </w:r>
-      <w:r>
-        <w:t xml:space="preserve">Овом методом се може проверити исправност </w:t>
+        <w:t xml:space="preserve">: Овом методом се може </w:t>
+      </w:r>
+      <w:proofErr w:type="spellStart"/>
+      <w:r>
+        <w:t>проверити</w:t>
+      </w:r>
+      <w:proofErr w:type="spellEnd"/>
+      <w:r>
+        <w:t xml:space="preserve"> исправност </w:t>
       </w:r>
       <w:r>
         <w:rPr>
@@ -938,13 +974,24 @@
         <w:t>Захтев</w:t>
       </w:r>
       <w:r>
-        <w:t xml:space="preserve">: Потребно је да је тип захтева </w:t>
-      </w:r>
-      <w:r>
-        <w:rPr>
-          <w:lang w:val="en-US"/>
-        </w:rPr>
-        <w:t>GET</w:t>
+        <w:t xml:space="preserve">: Потребно је да је тип </w:t>
+      </w:r>
+      <w:proofErr w:type="spellStart"/>
+      <w:r>
+        <w:t>захтева</w:t>
+      </w:r>
+      <w:proofErr w:type="spellEnd"/>
+      <w:r>
+        <w:t xml:space="preserve"> </w:t>
+      </w:r>
+      <w:r>
+        <w:t xml:space="preserve"> </w:t>
+      </w:r>
+      <w:r>
+        <w:rPr>
+          <w:lang w:val="en-US"/>
+        </w:rPr>
+        <w:t>POST</w:t>
       </w:r>
       <w:r>
         <w:t xml:space="preserve">, </w:t>
@@ -953,6 +1000,9 @@
         <w:t>а да је</w:t>
       </w:r>
       <w:r>
+        <w:t xml:space="preserve"> </w:t>
+      </w:r>
+      <w:r>
         <w:t xml:space="preserve">параметар који се шаље у </w:t>
       </w:r>
       <w:r>
@@ -964,12 +1014,14 @@
       <w:r>
         <w:t xml:space="preserve">-ју типа </w:t>
       </w:r>
+      <w:proofErr w:type="spellStart"/>
       <w:r>
         <w:rPr>
           <w:lang w:val="en-US"/>
         </w:rPr>
         <w:t>json</w:t>
       </w:r>
+      <w:proofErr w:type="spellEnd"/>
       <w:r>
         <w:t xml:space="preserve"> и</w:t>
       </w:r>
@@ -977,7 +1029,15 @@
         <w:t xml:space="preserve"> да</w:t>
       </w:r>
       <w:r>
-        <w:t xml:space="preserve"> садржи енкодирану слику </w:t>
+        <w:t xml:space="preserve"> садржи </w:t>
+      </w:r>
+      <w:proofErr w:type="spellStart"/>
+      <w:r>
+        <w:t>енкодирану</w:t>
+      </w:r>
+      <w:proofErr w:type="spellEnd"/>
+      <w:r>
+        <w:t xml:space="preserve"> слику </w:t>
       </w:r>
       <w:r>
         <w:rPr>
@@ -1744,6 +1804,7 @@
   <w:style w:type="character" w:default="1" w:styleId="DefaultParagraphFont">
     <w:name w:val="Default Paragraph Font"/>
     <w:uiPriority w:val="1"/>
+    <w:semiHidden/>
     <w:unhideWhenUsed/>
   </w:style>
   <w:style w:type="table" w:default="1" w:styleId="TableNormal">

</xml_diff>